<commit_message>
made plain language changes to massachusetts_entire_student_record_request.yml and massachusetts_educational_evaluations_request.yml
</commit_message>
<xml_diff>
--- a/docassemble/StudentEvaluations/data/templates/educational_evaluations_transition_assessment_request.docx
+++ b/docassemble/StudentEvaluations/data/templates/educational_evaluations_transition_assessment_request.docx
@@ -9,57 +9,173 @@
           <w:szCs w:val="24"/>
         </w:rPr>
       </w:pPr>
-      <w:r>
-        <w:rPr>
-          <w:sz w:val="24"/>
-          <w:szCs w:val="24"/>
-        </w:rPr>
-        <w:t>{{ requestor.name.full() }}</w:t>
-      </w:r>
-    </w:p>
-    <w:p>
-      <w:pPr>
-        <w:rPr>
-          <w:sz w:val="24"/>
-          <w:szCs w:val="24"/>
-        </w:rPr>
-      </w:pPr>
-      <w:r>
-        <w:rPr>
-          <w:sz w:val="24"/>
-          <w:szCs w:val="24"/>
-        </w:rPr>
-        <w:t>{{ requestor.address.address }}</w:t>
-      </w:r>
-    </w:p>
-    <w:p>
-      <w:pPr>
-        <w:rPr>
-          <w:sz w:val="24"/>
-          <w:szCs w:val="24"/>
-        </w:rPr>
-      </w:pPr>
-      <w:r>
-        <w:rPr>
-          <w:sz w:val="24"/>
-          <w:szCs w:val="24"/>
-        </w:rPr>
-        <w:t>{{ requestor.address.city }}, {{ requestor.address.state }} {{requestor.address.zip }}</w:t>
-      </w:r>
-    </w:p>
-    <w:p>
-      <w:pPr>
-        <w:rPr>
-          <w:sz w:val="24"/>
-          <w:szCs w:val="24"/>
-        </w:rPr>
-      </w:pPr>
-      <w:r>
-        <w:rPr>
-          <w:sz w:val="24"/>
-          <w:szCs w:val="24"/>
-        </w:rPr>
-        <w:t xml:space="preserve">{{ requestor.phone_number }} </w:t>
+      <w:proofErr w:type="gramStart"/>
+      <w:r>
+        <w:rPr>
+          <w:sz w:val="24"/>
+          <w:szCs w:val="24"/>
+        </w:rPr>
+        <w:t xml:space="preserve">{{ </w:t>
+      </w:r>
+      <w:proofErr w:type="spellStart"/>
+      <w:r>
+        <w:rPr>
+          <w:sz w:val="24"/>
+          <w:szCs w:val="24"/>
+        </w:rPr>
+        <w:t>requestor.name</w:t>
+      </w:r>
+      <w:proofErr w:type="gramEnd"/>
+      <w:r>
+        <w:rPr>
+          <w:sz w:val="24"/>
+          <w:szCs w:val="24"/>
+        </w:rPr>
+        <w:t>.full</w:t>
+      </w:r>
+      <w:proofErr w:type="spellEnd"/>
+      <w:r>
+        <w:rPr>
+          <w:sz w:val="24"/>
+          <w:szCs w:val="24"/>
+        </w:rPr>
+        <w:t>() }}</w:t>
+      </w:r>
+    </w:p>
+    <w:p>
+      <w:pPr>
+        <w:rPr>
+          <w:sz w:val="24"/>
+          <w:szCs w:val="24"/>
+        </w:rPr>
+      </w:pPr>
+      <w:proofErr w:type="gramStart"/>
+      <w:r>
+        <w:rPr>
+          <w:sz w:val="24"/>
+          <w:szCs w:val="24"/>
+        </w:rPr>
+        <w:t xml:space="preserve">{{ </w:t>
+      </w:r>
+      <w:proofErr w:type="spellStart"/>
+      <w:r>
+        <w:rPr>
+          <w:sz w:val="24"/>
+          <w:szCs w:val="24"/>
+        </w:rPr>
+        <w:t>requestor</w:t>
+      </w:r>
+      <w:proofErr w:type="gramEnd"/>
+      <w:r>
+        <w:rPr>
+          <w:sz w:val="24"/>
+          <w:szCs w:val="24"/>
+        </w:rPr>
+        <w:t>.address.address</w:t>
+      </w:r>
+      <w:proofErr w:type="spellEnd"/>
+      <w:r>
+        <w:rPr>
+          <w:sz w:val="24"/>
+          <w:szCs w:val="24"/>
+        </w:rPr>
+        <w:t xml:space="preserve"> }}</w:t>
+      </w:r>
+    </w:p>
+    <w:p>
+      <w:pPr>
+        <w:rPr>
+          <w:sz w:val="24"/>
+          <w:szCs w:val="24"/>
+        </w:rPr>
+      </w:pPr>
+      <w:proofErr w:type="gramStart"/>
+      <w:r>
+        <w:rPr>
+          <w:sz w:val="24"/>
+          <w:szCs w:val="24"/>
+        </w:rPr>
+        <w:t xml:space="preserve">{{ </w:t>
+      </w:r>
+      <w:proofErr w:type="spellStart"/>
+      <w:r>
+        <w:rPr>
+          <w:sz w:val="24"/>
+          <w:szCs w:val="24"/>
+        </w:rPr>
+        <w:t>requestor</w:t>
+      </w:r>
+      <w:proofErr w:type="gramEnd"/>
+      <w:r>
+        <w:rPr>
+          <w:sz w:val="24"/>
+          <w:szCs w:val="24"/>
+        </w:rPr>
+        <w:t>.address.city</w:t>
+      </w:r>
+      <w:proofErr w:type="spellEnd"/>
+      <w:r>
+        <w:rPr>
+          <w:sz w:val="24"/>
+          <w:szCs w:val="24"/>
+        </w:rPr>
+        <w:t xml:space="preserve"> }}, {{ </w:t>
+      </w:r>
+      <w:proofErr w:type="spellStart"/>
+      <w:r>
+        <w:rPr>
+          <w:sz w:val="24"/>
+          <w:szCs w:val="24"/>
+        </w:rPr>
+        <w:t>requestor.address.state</w:t>
+      </w:r>
+      <w:proofErr w:type="spellEnd"/>
+      <w:r>
+        <w:rPr>
+          <w:sz w:val="24"/>
+          <w:szCs w:val="24"/>
+        </w:rPr>
+        <w:t xml:space="preserve"> }} {{requestor.address.zip }}</w:t>
+      </w:r>
+    </w:p>
+    <w:p>
+      <w:pPr>
+        <w:rPr>
+          <w:sz w:val="24"/>
+          <w:szCs w:val="24"/>
+        </w:rPr>
+      </w:pPr>
+      <w:proofErr w:type="gramStart"/>
+      <w:r>
+        <w:rPr>
+          <w:sz w:val="24"/>
+          <w:szCs w:val="24"/>
+        </w:rPr>
+        <w:t xml:space="preserve">{{ </w:t>
+      </w:r>
+      <w:proofErr w:type="spellStart"/>
+      <w:r>
+        <w:rPr>
+          <w:sz w:val="24"/>
+          <w:szCs w:val="24"/>
+        </w:rPr>
+        <w:t>requestor</w:t>
+      </w:r>
+      <w:proofErr w:type="gramEnd"/>
+      <w:r>
+        <w:rPr>
+          <w:sz w:val="24"/>
+          <w:szCs w:val="24"/>
+        </w:rPr>
+        <w:t>.phone_number</w:t>
+      </w:r>
+      <w:proofErr w:type="spellEnd"/>
+      <w:r>
+        <w:rPr>
+          <w:sz w:val="24"/>
+          <w:szCs w:val="24"/>
+        </w:rPr>
+        <w:t xml:space="preserve"> }} </w:t>
       </w:r>
     </w:p>
     <w:p>
@@ -84,12 +200,37 @@
           <w:szCs w:val="24"/>
         </w:rPr>
       </w:pPr>
-      <w:r>
-        <w:rPr>
-          <w:sz w:val="24"/>
-          <w:szCs w:val="24"/>
-        </w:rPr>
-        <w:t>{{ format_date(today()) }}</w:t>
+      <w:proofErr w:type="gramStart"/>
+      <w:r>
+        <w:rPr>
+          <w:sz w:val="24"/>
+          <w:szCs w:val="24"/>
+        </w:rPr>
+        <w:t xml:space="preserve">{{ </w:t>
+      </w:r>
+      <w:proofErr w:type="spellStart"/>
+      <w:r>
+        <w:rPr>
+          <w:sz w:val="24"/>
+          <w:szCs w:val="24"/>
+        </w:rPr>
+        <w:t>format</w:t>
+      </w:r>
+      <w:proofErr w:type="gramEnd"/>
+      <w:r>
+        <w:rPr>
+          <w:sz w:val="24"/>
+          <w:szCs w:val="24"/>
+        </w:rPr>
+        <w:t>_date</w:t>
+      </w:r>
+      <w:proofErr w:type="spellEnd"/>
+      <w:r>
+        <w:rPr>
+          <w:sz w:val="24"/>
+          <w:szCs w:val="24"/>
+        </w:rPr>
+        <w:t>(today()) }}</w:t>
       </w:r>
     </w:p>
     <w:p>
@@ -114,57 +255,157 @@
           <w:szCs w:val="24"/>
         </w:rPr>
       </w:pPr>
-      <w:r>
-        <w:rPr>
-          <w:sz w:val="24"/>
-          <w:szCs w:val="24"/>
-        </w:rPr>
-        <w:t>{{ school.recipient }}</w:t>
-      </w:r>
-    </w:p>
-    <w:p>
-      <w:pPr>
-        <w:rPr>
-          <w:sz w:val="24"/>
-          <w:szCs w:val="24"/>
-        </w:rPr>
-      </w:pPr>
-      <w:r>
-        <w:rPr>
-          <w:sz w:val="24"/>
-          <w:szCs w:val="24"/>
-        </w:rPr>
-        <w:t>{{ school.name }}</w:t>
-      </w:r>
-    </w:p>
-    <w:p>
-      <w:pPr>
-        <w:rPr>
-          <w:sz w:val="24"/>
-          <w:szCs w:val="24"/>
-        </w:rPr>
-      </w:pPr>
-      <w:r>
-        <w:rPr>
-          <w:sz w:val="24"/>
-          <w:szCs w:val="24"/>
-        </w:rPr>
-        <w:t>{{ school.address.address }}</w:t>
-      </w:r>
-    </w:p>
-    <w:p>
-      <w:pPr>
-        <w:rPr>
-          <w:sz w:val="24"/>
-          <w:szCs w:val="24"/>
-        </w:rPr>
-      </w:pPr>
-      <w:r>
-        <w:rPr>
-          <w:sz w:val="24"/>
-          <w:szCs w:val="24"/>
-        </w:rPr>
-        <w:t>{{ school.address.city }}, {{ school.address.state }} {{ school.address.zip}}</w:t>
+      <w:proofErr w:type="gramStart"/>
+      <w:r>
+        <w:rPr>
+          <w:sz w:val="24"/>
+          <w:szCs w:val="24"/>
+        </w:rPr>
+        <w:t xml:space="preserve">{{ </w:t>
+      </w:r>
+      <w:proofErr w:type="spellStart"/>
+      <w:r>
+        <w:rPr>
+          <w:sz w:val="24"/>
+          <w:szCs w:val="24"/>
+        </w:rPr>
+        <w:t>school</w:t>
+      </w:r>
+      <w:proofErr w:type="gramEnd"/>
+      <w:r>
+        <w:rPr>
+          <w:sz w:val="24"/>
+          <w:szCs w:val="24"/>
+        </w:rPr>
+        <w:t>.recipient</w:t>
+      </w:r>
+      <w:proofErr w:type="spellEnd"/>
+      <w:r>
+        <w:rPr>
+          <w:sz w:val="24"/>
+          <w:szCs w:val="24"/>
+        </w:rPr>
+        <w:t xml:space="preserve"> }}</w:t>
+      </w:r>
+    </w:p>
+    <w:p>
+      <w:pPr>
+        <w:rPr>
+          <w:sz w:val="24"/>
+          <w:szCs w:val="24"/>
+        </w:rPr>
+      </w:pPr>
+      <w:proofErr w:type="gramStart"/>
+      <w:r>
+        <w:rPr>
+          <w:sz w:val="24"/>
+          <w:szCs w:val="24"/>
+        </w:rPr>
+        <w:t>{{ school.name</w:t>
+      </w:r>
+      <w:proofErr w:type="gramEnd"/>
+      <w:r>
+        <w:rPr>
+          <w:sz w:val="24"/>
+          <w:szCs w:val="24"/>
+        </w:rPr>
+        <w:t xml:space="preserve"> }}</w:t>
+      </w:r>
+    </w:p>
+    <w:p>
+      <w:pPr>
+        <w:rPr>
+          <w:sz w:val="24"/>
+          <w:szCs w:val="24"/>
+        </w:rPr>
+      </w:pPr>
+      <w:proofErr w:type="gramStart"/>
+      <w:r>
+        <w:rPr>
+          <w:sz w:val="24"/>
+          <w:szCs w:val="24"/>
+        </w:rPr>
+        <w:t xml:space="preserve">{{ </w:t>
+      </w:r>
+      <w:proofErr w:type="spellStart"/>
+      <w:r>
+        <w:rPr>
+          <w:sz w:val="24"/>
+          <w:szCs w:val="24"/>
+        </w:rPr>
+        <w:t>school</w:t>
+      </w:r>
+      <w:proofErr w:type="gramEnd"/>
+      <w:r>
+        <w:rPr>
+          <w:sz w:val="24"/>
+          <w:szCs w:val="24"/>
+        </w:rPr>
+        <w:t>.address.address</w:t>
+      </w:r>
+      <w:proofErr w:type="spellEnd"/>
+      <w:r>
+        <w:rPr>
+          <w:sz w:val="24"/>
+          <w:szCs w:val="24"/>
+        </w:rPr>
+        <w:t xml:space="preserve"> }}</w:t>
+      </w:r>
+    </w:p>
+    <w:p>
+      <w:pPr>
+        <w:rPr>
+          <w:sz w:val="24"/>
+          <w:szCs w:val="24"/>
+        </w:rPr>
+      </w:pPr>
+      <w:proofErr w:type="gramStart"/>
+      <w:r>
+        <w:rPr>
+          <w:sz w:val="24"/>
+          <w:szCs w:val="24"/>
+        </w:rPr>
+        <w:t xml:space="preserve">{{ </w:t>
+      </w:r>
+      <w:proofErr w:type="spellStart"/>
+      <w:r>
+        <w:rPr>
+          <w:sz w:val="24"/>
+          <w:szCs w:val="24"/>
+        </w:rPr>
+        <w:t>school</w:t>
+      </w:r>
+      <w:proofErr w:type="gramEnd"/>
+      <w:r>
+        <w:rPr>
+          <w:sz w:val="24"/>
+          <w:szCs w:val="24"/>
+        </w:rPr>
+        <w:t>.address.city</w:t>
+      </w:r>
+      <w:proofErr w:type="spellEnd"/>
+      <w:r>
+        <w:rPr>
+          <w:sz w:val="24"/>
+          <w:szCs w:val="24"/>
+        </w:rPr>
+        <w:t xml:space="preserve"> }}, {{ </w:t>
+      </w:r>
+      <w:proofErr w:type="spellStart"/>
+      <w:r>
+        <w:rPr>
+          <w:sz w:val="24"/>
+          <w:szCs w:val="24"/>
+        </w:rPr>
+        <w:t>school.address.state</w:t>
+      </w:r>
+      <w:proofErr w:type="spellEnd"/>
+      <w:r>
+        <w:rPr>
+          <w:sz w:val="24"/>
+          <w:szCs w:val="24"/>
+        </w:rPr>
+        <w:t xml:space="preserve"> }} {{ school.address.zip}}</w:t>
       </w:r>
     </w:p>
     <w:p>
@@ -216,30 +457,103 @@
           <w:sz w:val="24"/>
           <w:szCs w:val="24"/>
         </w:rPr>
-        <w:t>recipient.name %}{{school.recipient.name.full() }} {% else %} To Whom it May Concern {% endif %}:</w:t>
-      </w:r>
-    </w:p>
-    <w:p>
-      <w:pPr>
-        <w:rPr>
-          <w:sz w:val="24"/>
-          <w:szCs w:val="24"/>
-        </w:rPr>
-      </w:pPr>
-    </w:p>
-    <w:p>
-      <w:pPr>
-        <w:rPr>
-          <w:sz w:val="24"/>
-          <w:szCs w:val="24"/>
-        </w:rPr>
-      </w:pPr>
-      <w:r>
-        <w:rPr>
-          <w:sz w:val="24"/>
-          <w:szCs w:val="24"/>
-        </w:rPr>
-        <w:t>I am {% if (requestor.right_to_send == “Student”) %} {{ student.name}}{% else %}the {{ requestor.right_to_send }} of {{ student.name }}{% endif %}</w:t>
+        <w:t xml:space="preserve">recipient.name </w:t>
+      </w:r>
+      <w:proofErr w:type="gramStart"/>
+      <w:r>
+        <w:rPr>
+          <w:sz w:val="24"/>
+          <w:szCs w:val="24"/>
+        </w:rPr>
+        <w:t>%}{</w:t>
+      </w:r>
+      <w:proofErr w:type="gramEnd"/>
+      <w:r>
+        <w:rPr>
+          <w:sz w:val="24"/>
+          <w:szCs w:val="24"/>
+        </w:rPr>
+        <w:t>{</w:t>
+      </w:r>
+      <w:proofErr w:type="spellStart"/>
+      <w:r>
+        <w:rPr>
+          <w:sz w:val="24"/>
+          <w:szCs w:val="24"/>
+        </w:rPr>
+        <w:t>school.recipient.name.full</w:t>
+      </w:r>
+      <w:proofErr w:type="spellEnd"/>
+      <w:r>
+        <w:rPr>
+          <w:sz w:val="24"/>
+          <w:szCs w:val="24"/>
+        </w:rPr>
+        <w:t>() }} {% else %} To Whom it May Concern {% endif %}:</w:t>
+      </w:r>
+    </w:p>
+    <w:p>
+      <w:pPr>
+        <w:rPr>
+          <w:sz w:val="24"/>
+          <w:szCs w:val="24"/>
+        </w:rPr>
+      </w:pPr>
+    </w:p>
+    <w:p>
+      <w:pPr>
+        <w:rPr>
+          <w:sz w:val="24"/>
+          <w:szCs w:val="24"/>
+        </w:rPr>
+      </w:pPr>
+      <w:r>
+        <w:rPr>
+          <w:sz w:val="24"/>
+          <w:szCs w:val="24"/>
+        </w:rPr>
+        <w:t>I am {% if (</w:t>
+      </w:r>
+      <w:proofErr w:type="spellStart"/>
+      <w:proofErr w:type="gramStart"/>
+      <w:r>
+        <w:rPr>
+          <w:sz w:val="24"/>
+          <w:szCs w:val="24"/>
+        </w:rPr>
+        <w:t>requestor.right</w:t>
+      </w:r>
+      <w:proofErr w:type="gramEnd"/>
+      <w:r>
+        <w:rPr>
+          <w:sz w:val="24"/>
+          <w:szCs w:val="24"/>
+        </w:rPr>
+        <w:t>_to_send</w:t>
+      </w:r>
+      <w:proofErr w:type="spellEnd"/>
+      <w:r>
+        <w:rPr>
+          <w:sz w:val="24"/>
+          <w:szCs w:val="24"/>
+        </w:rPr>
+        <w:t xml:space="preserve"> == “Student”) %} {{ student.name}}{% else %}the {{ </w:t>
+      </w:r>
+      <w:proofErr w:type="spellStart"/>
+      <w:r>
+        <w:rPr>
+          <w:sz w:val="24"/>
+          <w:szCs w:val="24"/>
+        </w:rPr>
+        <w:t>requestor.right_to_send</w:t>
+      </w:r>
+      <w:proofErr w:type="spellEnd"/>
+      <w:r>
+        <w:rPr>
+          <w:sz w:val="24"/>
+          <w:szCs w:val="24"/>
+        </w:rPr>
+        <w:t xml:space="preserve"> }} of {{ student.name }}{% endif %}</w:t>
       </w:r>
       <w:r>
         <w:rPr>
@@ -248,13 +562,23 @@
         </w:rPr>
         <w:t xml:space="preserve">. I am formally requesting a transition assessment. Specifically, please provide age appropriate formal and informal transition assessments necessary to evaluate </w:t>
       </w:r>
-      <w:r>
-        <w:rPr>
-          <w:sz w:val="24"/>
-          <w:szCs w:val="24"/>
-        </w:rPr>
-        <w:t>{{ student.name</w:t>
-      </w:r>
+      <w:proofErr w:type="gramStart"/>
+      <w:r>
+        <w:rPr>
+          <w:sz w:val="24"/>
+          <w:szCs w:val="24"/>
+        </w:rPr>
+        <w:t xml:space="preserve">{{ </w:t>
+      </w:r>
+      <w:proofErr w:type="spellStart"/>
+      <w:r>
+        <w:rPr>
+          <w:sz w:val="24"/>
+          <w:szCs w:val="24"/>
+        </w:rPr>
+        <w:t>student.name</w:t>
+      </w:r>
+      <w:proofErr w:type="gramEnd"/>
       <w:r>
         <w:rPr>
           <w:sz w:val="24"/>
@@ -262,6 +586,7 @@
         </w:rPr>
         <w:t>.first</w:t>
       </w:r>
+      <w:proofErr w:type="spellEnd"/>
       <w:r>
         <w:rPr>
           <w:sz w:val="24"/>
@@ -364,22 +689,104 @@
           <w:sz w:val="24"/>
           <w:szCs w:val="24"/>
         </w:rPr>
-        <w:t xml:space="preserve"> before the Team meeting{% if requestor.language != “English” %} in English and {{ requestor.language }}. {% else %}.{% endif %}</w:t>
-      </w:r>
-    </w:p>
-    <w:p>
-      <w:pPr>
-        <w:rPr>
-          <w:sz w:val="24"/>
-          <w:szCs w:val="24"/>
-        </w:rPr>
-      </w:pPr>
-      <w:r>
-        <w:rPr>
-          <w:sz w:val="24"/>
-          <w:szCs w:val="24"/>
-        </w:rPr>
-        <w:t>{%p if requestor.language != “English” %}</w:t>
+        <w:t xml:space="preserve"> before the Team </w:t>
+      </w:r>
+      <w:proofErr w:type="gramStart"/>
+      <w:r>
+        <w:rPr>
+          <w:sz w:val="24"/>
+          <w:szCs w:val="24"/>
+        </w:rPr>
+        <w:t>meeting{</w:t>
+      </w:r>
+      <w:proofErr w:type="gramEnd"/>
+      <w:r>
+        <w:rPr>
+          <w:sz w:val="24"/>
+          <w:szCs w:val="24"/>
+        </w:rPr>
+        <w:t xml:space="preserve">% if </w:t>
+      </w:r>
+      <w:proofErr w:type="spellStart"/>
+      <w:r>
+        <w:rPr>
+          <w:sz w:val="24"/>
+          <w:szCs w:val="24"/>
+        </w:rPr>
+        <w:t>requestor.language</w:t>
+      </w:r>
+      <w:proofErr w:type="spellEnd"/>
+      <w:r>
+        <w:rPr>
+          <w:sz w:val="24"/>
+          <w:szCs w:val="24"/>
+        </w:rPr>
+        <w:t xml:space="preserve"> != “English” %} in English and {{ </w:t>
+      </w:r>
+      <w:proofErr w:type="spellStart"/>
+      <w:r>
+        <w:rPr>
+          <w:sz w:val="24"/>
+          <w:szCs w:val="24"/>
+        </w:rPr>
+        <w:t>requestor.language</w:t>
+      </w:r>
+      <w:proofErr w:type="spellEnd"/>
+      <w:r>
+        <w:rPr>
+          <w:sz w:val="24"/>
+          <w:szCs w:val="24"/>
+        </w:rPr>
+        <w:t xml:space="preserve"> }}. {% else %</w:t>
+      </w:r>
+      <w:proofErr w:type="gramStart"/>
+      <w:r>
+        <w:rPr>
+          <w:sz w:val="24"/>
+          <w:szCs w:val="24"/>
+        </w:rPr>
+        <w:t>}.{</w:t>
+      </w:r>
+      <w:proofErr w:type="gramEnd"/>
+      <w:r>
+        <w:rPr>
+          <w:sz w:val="24"/>
+          <w:szCs w:val="24"/>
+        </w:rPr>
+        <w:t>% endif %}</w:t>
+      </w:r>
+    </w:p>
+    <w:p>
+      <w:pPr>
+        <w:rPr>
+          <w:sz w:val="24"/>
+          <w:szCs w:val="24"/>
+        </w:rPr>
+      </w:pPr>
+      <w:r>
+        <w:rPr>
+          <w:sz w:val="24"/>
+          <w:szCs w:val="24"/>
+        </w:rPr>
+        <w:t xml:space="preserve">{%p if </w:t>
+      </w:r>
+      <w:proofErr w:type="spellStart"/>
+      <w:proofErr w:type="gramStart"/>
+      <w:r>
+        <w:rPr>
+          <w:sz w:val="24"/>
+          <w:szCs w:val="24"/>
+        </w:rPr>
+        <w:t>requestor.language</w:t>
+      </w:r>
+      <w:proofErr w:type="spellEnd"/>
+      <w:proofErr w:type="gramEnd"/>
+      <w:r>
+        <w:rPr>
+          <w:sz w:val="24"/>
+          <w:szCs w:val="24"/>
+        </w:rPr>
+        <w:t xml:space="preserve"> != “English” %}</w:t>
       </w:r>
     </w:p>
     <w:p>
@@ -409,7 +816,71 @@
           <w:sz w:val="24"/>
           <w:szCs w:val="24"/>
         </w:rPr>
-        <w:t>I do not speak or read English and had help writing this letter. Please provide copies of all paperwork, forms and evaluations to me in English as well as {{ requestor.language }}. Also, please have a qualified interpreter fluent in {{ requestor.language }} and in English for all future meetings.</w:t>
+        <w:t xml:space="preserve">I do not speak or read English and had help writing this letter. Please provide copies of all paperwork, forms and evaluations to me in English as well as </w:t>
+      </w:r>
+      <w:proofErr w:type="gramStart"/>
+      <w:r>
+        <w:rPr>
+          <w:sz w:val="24"/>
+          <w:szCs w:val="24"/>
+        </w:rPr>
+        <w:t xml:space="preserve">{{ </w:t>
+      </w:r>
+      <w:proofErr w:type="spellStart"/>
+      <w:r>
+        <w:rPr>
+          <w:sz w:val="24"/>
+          <w:szCs w:val="24"/>
+        </w:rPr>
+        <w:t>requestor</w:t>
+      </w:r>
+      <w:proofErr w:type="gramEnd"/>
+      <w:r>
+        <w:rPr>
+          <w:sz w:val="24"/>
+          <w:szCs w:val="24"/>
+        </w:rPr>
+        <w:t>.language</w:t>
+      </w:r>
+      <w:proofErr w:type="spellEnd"/>
+      <w:r>
+        <w:rPr>
+          <w:sz w:val="24"/>
+          <w:szCs w:val="24"/>
+        </w:rPr>
+        <w:t xml:space="preserve"> }}. Also, please have a qualified interpreter fluent in </w:t>
+      </w:r>
+      <w:proofErr w:type="gramStart"/>
+      <w:r>
+        <w:rPr>
+          <w:sz w:val="24"/>
+          <w:szCs w:val="24"/>
+        </w:rPr>
+        <w:t xml:space="preserve">{{ </w:t>
+      </w:r>
+      <w:proofErr w:type="spellStart"/>
+      <w:r>
+        <w:rPr>
+          <w:sz w:val="24"/>
+          <w:szCs w:val="24"/>
+        </w:rPr>
+        <w:t>requestor</w:t>
+      </w:r>
+      <w:proofErr w:type="gramEnd"/>
+      <w:r>
+        <w:rPr>
+          <w:sz w:val="24"/>
+          <w:szCs w:val="24"/>
+        </w:rPr>
+        <w:t>.language</w:t>
+      </w:r>
+      <w:proofErr w:type="spellEnd"/>
+      <w:r>
+        <w:rPr>
+          <w:sz w:val="24"/>
+          <w:szCs w:val="24"/>
+        </w:rPr>
+        <w:t xml:space="preserve"> }} and in English for all future meetings.</w:t>
       </w:r>
     </w:p>
     <w:p>
@@ -447,23 +918,91 @@
           <w:sz w:val="24"/>
           <w:szCs w:val="24"/>
         </w:rPr>
-        <w:t>{%p if student.language != “English”%}</w:t>
-      </w:r>
-    </w:p>
-    <w:p>
-      <w:pPr>
-        <w:rPr>
-          <w:sz w:val="24"/>
-          <w:szCs w:val="24"/>
-        </w:rPr>
-      </w:pPr>
-      <w:r>
-        <w:rPr>
-          <w:sz w:val="24"/>
-          <w:szCs w:val="24"/>
-        </w:rPr>
-        <w:lastRenderedPageBreak/>
-        <w:t>In addition, my child is not fluent in English. Please conduct all evaluations of my child in {{ student.language }}.</w:t>
+        <w:t xml:space="preserve">{%p if </w:t>
+      </w:r>
+      <w:proofErr w:type="spellStart"/>
+      <w:proofErr w:type="gramStart"/>
+      <w:r>
+        <w:rPr>
+          <w:sz w:val="24"/>
+          <w:szCs w:val="24"/>
+        </w:rPr>
+        <w:t>student.language</w:t>
+      </w:r>
+      <w:proofErr w:type="spellEnd"/>
+      <w:proofErr w:type="gramEnd"/>
+      <w:r>
+        <w:rPr>
+          <w:sz w:val="24"/>
+          <w:szCs w:val="24"/>
+        </w:rPr>
+        <w:t xml:space="preserve"> != “English”%}</w:t>
+      </w:r>
+    </w:p>
+    <w:p>
+      <w:pPr>
+        <w:rPr>
+          <w:sz w:val="24"/>
+          <w:szCs w:val="24"/>
+        </w:rPr>
+      </w:pPr>
+      <w:r>
+        <w:rPr>
+          <w:color w:val="222222"/>
+        </w:rPr>
+        <w:t>My child’s primary language is not English.</w:t>
+      </w:r>
+      <w:r>
+        <w:rPr>
+          <w:sz w:val="24"/>
+          <w:szCs w:val="24"/>
+        </w:rPr>
+        <w:t xml:space="preserve"> </w:t>
+      </w:r>
+      <w:r>
+        <w:rPr>
+          <w:color w:val="222222"/>
+        </w:rPr>
+        <w:t>My child may need the evaluations completed in</w:t>
+      </w:r>
+      <w:r>
+        <w:rPr>
+          <w:sz w:val="24"/>
+          <w:szCs w:val="24"/>
+        </w:rPr>
+        <w:t xml:space="preserve"> </w:t>
+      </w:r>
+      <w:proofErr w:type="gramStart"/>
+      <w:r>
+        <w:rPr>
+          <w:sz w:val="24"/>
+          <w:szCs w:val="24"/>
+        </w:rPr>
+        <w:t xml:space="preserve">{{ </w:t>
+      </w:r>
+      <w:proofErr w:type="spellStart"/>
+      <w:r>
+        <w:rPr>
+          <w:sz w:val="24"/>
+          <w:szCs w:val="24"/>
+        </w:rPr>
+        <w:t>student</w:t>
+      </w:r>
+      <w:proofErr w:type="gramEnd"/>
+      <w:r>
+        <w:rPr>
+          <w:sz w:val="24"/>
+          <w:szCs w:val="24"/>
+        </w:rPr>
+        <w:t>.language</w:t>
+      </w:r>
+      <w:proofErr w:type="spellEnd"/>
+      <w:r>
+        <w:rPr>
+          <w:sz w:val="24"/>
+          <w:szCs w:val="24"/>
+        </w:rPr>
+        <w:t xml:space="preserve"> }}.</w:t>
       </w:r>
     </w:p>
     <w:p>
@@ -559,13 +1098,41 @@
           <w:szCs w:val="24"/>
         </w:rPr>
       </w:pPr>
+      <w:proofErr w:type="gramStart"/>
       <w:r>
         <w:rPr>
           <w:color w:val="000000"/>
           <w:sz w:val="24"/>
           <w:szCs w:val="24"/>
         </w:rPr>
-        <w:t>{{ requestor.signature }}</w:t>
+        <w:t xml:space="preserve">{{ </w:t>
+      </w:r>
+      <w:proofErr w:type="spellStart"/>
+      <w:r>
+        <w:rPr>
+          <w:color w:val="000000"/>
+          <w:sz w:val="24"/>
+          <w:szCs w:val="24"/>
+        </w:rPr>
+        <w:t>requestor</w:t>
+      </w:r>
+      <w:proofErr w:type="gramEnd"/>
+      <w:r>
+        <w:rPr>
+          <w:color w:val="000000"/>
+          <w:sz w:val="24"/>
+          <w:szCs w:val="24"/>
+        </w:rPr>
+        <w:t>.signature</w:t>
+      </w:r>
+      <w:proofErr w:type="spellEnd"/>
+      <w:r>
+        <w:rPr>
+          <w:color w:val="000000"/>
+          <w:sz w:val="24"/>
+          <w:szCs w:val="24"/>
+        </w:rPr>
+        <w:t xml:space="preserve"> }}</w:t>
       </w:r>
     </w:p>
     <w:p>
@@ -607,21 +1174,49 @@
           <w:szCs w:val="24"/>
         </w:rPr>
       </w:pPr>
+      <w:proofErr w:type="gramStart"/>
       <w:r>
         <w:rPr>
           <w:color w:val="000000"/>
           <w:sz w:val="24"/>
           <w:szCs w:val="24"/>
         </w:rPr>
-        <w:t>{{ requestor.</w:t>
-      </w:r>
+        <w:t xml:space="preserve">{{ </w:t>
+      </w:r>
+      <w:proofErr w:type="spellStart"/>
       <w:r>
         <w:rPr>
           <w:color w:val="000000"/>
           <w:sz w:val="24"/>
           <w:szCs w:val="24"/>
         </w:rPr>
-        <w:t>name.full()</w:t>
+        <w:t>requestor.</w:t>
+      </w:r>
+      <w:r>
+        <w:rPr>
+          <w:color w:val="000000"/>
+          <w:sz w:val="24"/>
+          <w:szCs w:val="24"/>
+        </w:rPr>
+        <w:t>name</w:t>
+      </w:r>
+      <w:proofErr w:type="gramEnd"/>
+      <w:r>
+        <w:rPr>
+          <w:color w:val="000000"/>
+          <w:sz w:val="24"/>
+          <w:szCs w:val="24"/>
+        </w:rPr>
+        <w:t>.full</w:t>
+      </w:r>
+      <w:proofErr w:type="spellEnd"/>
+      <w:r>
+        <w:rPr>
+          <w:color w:val="000000"/>
+          <w:sz w:val="24"/>
+          <w:szCs w:val="24"/>
+        </w:rPr>
+        <w:t>()</w:t>
       </w:r>
       <w:r>
         <w:rPr>

</xml_diff>